<commit_message>
added priority and time estimates
</commit_message>
<xml_diff>
--- a/Nathans List.docx
+++ b/Nathans List.docx
@@ -86,21 +86,27 @@
             <w:r>
               <w:t>As a webpage administrator, id like be able to view and make changes to the prescriptions on the webpage to keep the list of prescriptions up to date</w:t>
             </w:r>
-            <w:bookmarkStart w:id="0" w:name="_GoBack"/>
-            <w:bookmarkEnd w:id="0"/>
           </w:p>
         </w:tc>
         <w:tc>
           <w:tcPr>
             <w:tcW w:w="1418" w:type="dxa"/>
           </w:tcPr>
-          <w:p/>
+          <w:p>
+            <w:r>
+              <w:t>20</w:t>
+            </w:r>
+          </w:p>
         </w:tc>
         <w:tc>
           <w:tcPr>
             <w:tcW w:w="1585" w:type="dxa"/>
           </w:tcPr>
-          <w:p/>
+          <w:p>
+            <w:r>
+              <w:t>2 Days</w:t>
+            </w:r>
+          </w:p>
         </w:tc>
         <w:tc>
           <w:tcPr>
@@ -134,13 +140,21 @@
           <w:tcPr>
             <w:tcW w:w="1418" w:type="dxa"/>
           </w:tcPr>
-          <w:p/>
+          <w:p>
+            <w:r>
+              <w:t>10</w:t>
+            </w:r>
+          </w:p>
         </w:tc>
         <w:tc>
           <w:tcPr>
             <w:tcW w:w="1585" w:type="dxa"/>
           </w:tcPr>
-          <w:p/>
+          <w:p>
+            <w:r>
+              <w:t>4 Days</w:t>
+            </w:r>
+          </w:p>
         </w:tc>
         <w:tc>
           <w:tcPr>
@@ -174,13 +188,21 @@
           <w:tcPr>
             <w:tcW w:w="1418" w:type="dxa"/>
           </w:tcPr>
-          <w:p/>
+          <w:p>
+            <w:r>
+              <w:t>10</w:t>
+            </w:r>
+          </w:p>
         </w:tc>
         <w:tc>
           <w:tcPr>
             <w:tcW w:w="1585" w:type="dxa"/>
           </w:tcPr>
-          <w:p/>
+          <w:p>
+            <w:r>
+              <w:t>3 Days</w:t>
+            </w:r>
+          </w:p>
         </w:tc>
         <w:tc>
           <w:tcPr>
@@ -214,13 +236,21 @@
           <w:tcPr>
             <w:tcW w:w="1418" w:type="dxa"/>
           </w:tcPr>
-          <w:p/>
+          <w:p>
+            <w:r>
+              <w:t>40</w:t>
+            </w:r>
+          </w:p>
         </w:tc>
         <w:tc>
           <w:tcPr>
             <w:tcW w:w="1585" w:type="dxa"/>
           </w:tcPr>
-          <w:p/>
+          <w:p>
+            <w:r>
+              <w:t>2 Days</w:t>
+            </w:r>
+          </w:p>
         </w:tc>
         <w:tc>
           <w:tcPr>
@@ -246,7 +276,13 @@
           </w:tcPr>
           <w:p>
             <w:r>
-              <w:t>As a patient id like to see fact on the prescriptions I’m taking to help me figure out how to take the drugs as well as possible side effects.</w:t>
+              <w:t>As a patient id like to see fact</w:t>
+            </w:r>
+            <w:r>
+              <w:t>s</w:t>
+            </w:r>
+            <w:r>
+              <w:t xml:space="preserve"> on the prescriptions I’m taking to help me figure out how to take the drugs as well as possible side effects.</w:t>
             </w:r>
           </w:p>
         </w:tc>
@@ -254,13 +290,21 @@
           <w:tcPr>
             <w:tcW w:w="1418" w:type="dxa"/>
           </w:tcPr>
-          <w:p/>
+          <w:p>
+            <w:r>
+              <w:t>20</w:t>
+            </w:r>
+          </w:p>
         </w:tc>
         <w:tc>
           <w:tcPr>
             <w:tcW w:w="1585" w:type="dxa"/>
           </w:tcPr>
-          <w:p/>
+          <w:p>
+            <w:r>
+              <w:t>6 Days</w:t>
+            </w:r>
+          </w:p>
         </w:tc>
         <w:tc>
           <w:tcPr>
@@ -294,13 +338,21 @@
           <w:tcPr>
             <w:tcW w:w="1418" w:type="dxa"/>
           </w:tcPr>
-          <w:p/>
+          <w:p>
+            <w:r>
+              <w:t>30</w:t>
+            </w:r>
+          </w:p>
         </w:tc>
         <w:tc>
           <w:tcPr>
             <w:tcW w:w="1585" w:type="dxa"/>
           </w:tcPr>
-          <w:p/>
+          <w:p>
+            <w:r>
+              <w:t>2 Days</w:t>
+            </w:r>
+          </w:p>
         </w:tc>
         <w:tc>
           <w:tcPr>
@@ -334,13 +386,21 @@
           <w:tcPr>
             <w:tcW w:w="1418" w:type="dxa"/>
           </w:tcPr>
-          <w:p/>
+          <w:p>
+            <w:r>
+              <w:t>40</w:t>
+            </w:r>
+          </w:p>
         </w:tc>
         <w:tc>
           <w:tcPr>
             <w:tcW w:w="1585" w:type="dxa"/>
           </w:tcPr>
-          <w:p/>
+          <w:p>
+            <w:r>
+              <w:t>4 Days</w:t>
+            </w:r>
+          </w:p>
         </w:tc>
         <w:tc>
           <w:tcPr>
@@ -351,7 +411,10 @@
       </w:tr>
     </w:tbl>
     <w:p/>
-    <w:p/>
+    <w:p>
+      <w:bookmarkStart w:id="0" w:name="_GoBack"/>
+      <w:bookmarkEnd w:id="0"/>
+    </w:p>
     <w:sectPr>
       <w:pgSz w:w="12240" w:h="15840"/>
       <w:pgMar w:top="1440" w:right="1440" w:bottom="1440" w:left="1440" w:header="708" w:footer="708" w:gutter="0"/>

</xml_diff>